<commit_message>
Introduced Datasheet folder for all HW-Datasheets. Also added X-COP-3 documentation and notes
</commit_message>
<xml_diff>
--- a/Sprint_1/Stabile_Stromversorgung/X-COP-3_Doku.docx
+++ b/Sprint_1/Stabile_Stromversorgung/X-COP-3_Doku.docx
@@ -65,21 +65,65 @@
           <w:lang w:val="de-DE"/>
         </w:rPr>
       </w:pPr>
+    </w:p>
+    <w:p>
+      <w:pPr>
+        <w:pStyle w:val="berschrift3"/>
+        <w:rPr>
+          <w:lang w:val="de-DE"/>
+        </w:rPr>
+      </w:pPr>
+      <w:r>
+        <w:rPr>
+          <w:lang w:val="de-DE"/>
+        </w:rPr>
+        <w:t>Board Prüfung</w:t>
+      </w:r>
+    </w:p>
+    <w:p>
+      <w:pPr>
+        <w:rPr>
+          <w:lang w:val="de-DE"/>
+        </w:rPr>
+      </w:pPr>
       <w:bookmarkStart w:id="0" w:name="_GoBack"/>
       <w:bookmarkEnd w:id="0"/>
     </w:p>
     <w:p>
       <w:pPr>
-        <w:pStyle w:val="berschrift3"/>
         <w:rPr>
           <w:lang w:val="de-DE"/>
         </w:rPr>
       </w:pPr>
       <w:r>
         <w:rPr>
-          <w:lang w:val="de-DE"/>
-        </w:rPr>
-        <w:t>Board Prüfung</w:t>
+          <w:rStyle w:val="berschrift3Zchn"/>
+          <w:lang w:val="de-DE"/>
+        </w:rPr>
+        <w:t>Notizen</w:t>
+      </w:r>
+      <w:r>
+        <w:rPr>
+          <w:lang w:val="de-DE"/>
+        </w:rPr>
+        <w:t>:</w:t>
+      </w:r>
+    </w:p>
+    <w:p>
+      <w:r>
+        <w:t>WEBENCH® System Power Architect</w:t>
+      </w:r>
+    </w:p>
+    <w:p>
+      <w:pPr>
+        <w:pStyle w:val="Listenabsatz"/>
+        <w:numPr>
+          <w:ilvl w:val="0"/>
+          <w:numId w:val="1"/>
+        </w:numPr>
+      </w:pPr>
+      <w:r>
+        <w:t>https://www.ti.com/lsds/ti/analog/webench/system-power-architect.page</w:t>
       </w:r>
     </w:p>
     <w:sectPr>
@@ -90,6 +134,126 @@
     </w:sectPr>
   </w:body>
 </w:document>
+</file>
+
+<file path=word/numbering.xml><?xml version="1.0" encoding="utf-8"?>
+<w:numbering xmlns:wpc="http://schemas.microsoft.com/office/word/2010/wordprocessingCanvas" xmlns:mc="http://schemas.openxmlformats.org/markup-compatibility/2006" xmlns:o="urn:schemas-microsoft-com:office:office" xmlns:r="http://schemas.openxmlformats.org/officeDocument/2006/relationships" xmlns:m="http://schemas.openxmlformats.org/officeDocument/2006/math" xmlns:v="urn:schemas-microsoft-com:vml" xmlns:wp14="http://schemas.microsoft.com/office/word/2010/wordprocessingDrawing" xmlns:wp="http://schemas.openxmlformats.org/drawingml/2006/wordprocessingDrawing" xmlns:w10="urn:schemas-microsoft-com:office:word" xmlns:w="http://schemas.openxmlformats.org/wordprocessingml/2006/main" xmlns:w14="http://schemas.microsoft.com/office/word/2010/wordml" xmlns:wpg="http://schemas.microsoft.com/office/word/2010/wordprocessingGroup" xmlns:wpi="http://schemas.microsoft.com/office/word/2010/wordprocessingInk" xmlns:wne="http://schemas.microsoft.com/office/word/2006/wordml" xmlns:wps="http://schemas.microsoft.com/office/word/2010/wordprocessingShape" mc:Ignorable="w14 wp14">
+  <w:abstractNum w:abstractNumId="0">
+    <w:nsid w:val="4EEB4307"/>
+    <w:multiLevelType w:val="hybridMultilevel"/>
+    <w:tmpl w:val="43381722"/>
+    <w:lvl w:ilvl="0" w:tplc="1E60BBBA">
+      <w:numFmt w:val="bullet"/>
+      <w:lvlText w:val=""/>
+      <w:lvlJc w:val="left"/>
+      <w:pPr>
+        <w:ind w:left="720" w:hanging="360"/>
+      </w:pPr>
+      <w:rPr>
+        <w:rFonts w:ascii="Symbol" w:eastAsiaTheme="minorHAnsi" w:hAnsi="Symbol" w:cstheme="minorBidi" w:hint="default"/>
+      </w:rPr>
+    </w:lvl>
+    <w:lvl w:ilvl="1" w:tplc="04070003" w:tentative="1">
+      <w:start w:val="1"/>
+      <w:numFmt w:val="bullet"/>
+      <w:lvlText w:val="o"/>
+      <w:lvlJc w:val="left"/>
+      <w:pPr>
+        <w:ind w:left="1440" w:hanging="360"/>
+      </w:pPr>
+      <w:rPr>
+        <w:rFonts w:ascii="Courier New" w:hAnsi="Courier New" w:cs="Courier New" w:hint="default"/>
+      </w:rPr>
+    </w:lvl>
+    <w:lvl w:ilvl="2" w:tplc="04070005" w:tentative="1">
+      <w:start w:val="1"/>
+      <w:numFmt w:val="bullet"/>
+      <w:lvlText w:val=""/>
+      <w:lvlJc w:val="left"/>
+      <w:pPr>
+        <w:ind w:left="2160" w:hanging="360"/>
+      </w:pPr>
+      <w:rPr>
+        <w:rFonts w:ascii="Wingdings" w:hAnsi="Wingdings" w:hint="default"/>
+      </w:rPr>
+    </w:lvl>
+    <w:lvl w:ilvl="3" w:tplc="04070001" w:tentative="1">
+      <w:start w:val="1"/>
+      <w:numFmt w:val="bullet"/>
+      <w:lvlText w:val=""/>
+      <w:lvlJc w:val="left"/>
+      <w:pPr>
+        <w:ind w:left="2880" w:hanging="360"/>
+      </w:pPr>
+      <w:rPr>
+        <w:rFonts w:ascii="Symbol" w:hAnsi="Symbol" w:hint="default"/>
+      </w:rPr>
+    </w:lvl>
+    <w:lvl w:ilvl="4" w:tplc="04070003" w:tentative="1">
+      <w:start w:val="1"/>
+      <w:numFmt w:val="bullet"/>
+      <w:lvlText w:val="o"/>
+      <w:lvlJc w:val="left"/>
+      <w:pPr>
+        <w:ind w:left="3600" w:hanging="360"/>
+      </w:pPr>
+      <w:rPr>
+        <w:rFonts w:ascii="Courier New" w:hAnsi="Courier New" w:cs="Courier New" w:hint="default"/>
+      </w:rPr>
+    </w:lvl>
+    <w:lvl w:ilvl="5" w:tplc="04070005" w:tentative="1">
+      <w:start w:val="1"/>
+      <w:numFmt w:val="bullet"/>
+      <w:lvlText w:val=""/>
+      <w:lvlJc w:val="left"/>
+      <w:pPr>
+        <w:ind w:left="4320" w:hanging="360"/>
+      </w:pPr>
+      <w:rPr>
+        <w:rFonts w:ascii="Wingdings" w:hAnsi="Wingdings" w:hint="default"/>
+      </w:rPr>
+    </w:lvl>
+    <w:lvl w:ilvl="6" w:tplc="04070001" w:tentative="1">
+      <w:start w:val="1"/>
+      <w:numFmt w:val="bullet"/>
+      <w:lvlText w:val=""/>
+      <w:lvlJc w:val="left"/>
+      <w:pPr>
+        <w:ind w:left="5040" w:hanging="360"/>
+      </w:pPr>
+      <w:rPr>
+        <w:rFonts w:ascii="Symbol" w:hAnsi="Symbol" w:hint="default"/>
+      </w:rPr>
+    </w:lvl>
+    <w:lvl w:ilvl="7" w:tplc="04070003" w:tentative="1">
+      <w:start w:val="1"/>
+      <w:numFmt w:val="bullet"/>
+      <w:lvlText w:val="o"/>
+      <w:lvlJc w:val="left"/>
+      <w:pPr>
+        <w:ind w:left="5760" w:hanging="360"/>
+      </w:pPr>
+      <w:rPr>
+        <w:rFonts w:ascii="Courier New" w:hAnsi="Courier New" w:cs="Courier New" w:hint="default"/>
+      </w:rPr>
+    </w:lvl>
+    <w:lvl w:ilvl="8" w:tplc="04070005" w:tentative="1">
+      <w:start w:val="1"/>
+      <w:numFmt w:val="bullet"/>
+      <w:lvlText w:val=""/>
+      <w:lvlJc w:val="left"/>
+      <w:pPr>
+        <w:ind w:left="6480" w:hanging="360"/>
+      </w:pPr>
+      <w:rPr>
+        <w:rFonts w:ascii="Wingdings" w:hAnsi="Wingdings" w:hint="default"/>
+      </w:rPr>
+    </w:lvl>
+  </w:abstractNum>
+  <w:num w:numId="1">
+    <w:abstractNumId w:val="0"/>
+  </w:num>
+</w:numbering>
 </file>
 
 <file path=word/styles.xml><?xml version="1.0" encoding="utf-8"?>
@@ -435,6 +599,17 @@
       <w:lang w:val="en-US"/>
     </w:rPr>
   </w:style>
+  <w:style w:type="paragraph" w:styleId="Listenabsatz">
+    <w:name w:val="List Paragraph"/>
+    <w:basedOn w:val="Standard"/>
+    <w:uiPriority w:val="34"/>
+    <w:qFormat/>
+    <w:rsid w:val="005F50F2"/>
+    <w:pPr>
+      <w:ind w:left="720"/>
+      <w:contextualSpacing/>
+    </w:pPr>
+  </w:style>
 </w:styles>
 </file>
 
@@ -780,6 +955,17 @@
       <w:color w:val="4F81BD" w:themeColor="accent1"/>
       <w:lang w:val="en-US"/>
     </w:rPr>
+  </w:style>
+  <w:style w:type="paragraph" w:styleId="Listenabsatz">
+    <w:name w:val="List Paragraph"/>
+    <w:basedOn w:val="Standard"/>
+    <w:uiPriority w:val="34"/>
+    <w:qFormat/>
+    <w:rsid w:val="005F50F2"/>
+    <w:pPr>
+      <w:ind w:left="720"/>
+      <w:contextualSpacing/>
+    </w:pPr>
   </w:style>
 </w:styles>
 </file>

</xml_diff>

<commit_message>
recloned repo (sourcetree client bug)
</commit_message>
<xml_diff>
--- a/Sprint_1/Stabile_Stromversorgung/X-COP-3_Doku.docx
+++ b/Sprint_1/Stabile_Stromversorgung/X-COP-3_Doku.docx
@@ -65,6 +65,19 @@
           <w:lang w:val="de-DE"/>
         </w:rPr>
       </w:pPr>
+      <w:r>
+        <w:rPr>
+          <w:lang w:val="de-DE"/>
+        </w:rPr>
+        <w:t>Anstatt Parallelschaltung von Widerständen kann man auch gleich einen geeigneten nehmen. (z.B. 2 * 20k || könnte man durch einen 10k ersetzen)</w:t>
+      </w:r>
+    </w:p>
+    <w:p>
+      <w:pPr>
+        <w:rPr>
+          <w:lang w:val="de-DE"/>
+        </w:rPr>
+      </w:pPr>
     </w:p>
     <w:p>
       <w:pPr>
@@ -86,8 +99,103 @@
           <w:lang w:val="de-DE"/>
         </w:rPr>
       </w:pPr>
+    </w:p>
+    <w:p>
+      <w:pPr>
+        <w:rPr>
+          <w:lang w:val="de-DE"/>
+        </w:rPr>
+      </w:pPr>
+      <w:r>
+        <w:rPr>
+          <w:lang w:val="de-DE"/>
+        </w:rPr>
+        <w:t>Schaltung an sich ok!</w:t>
+      </w:r>
+      <w:r>
+        <w:rPr>
+          <w:lang w:val="de-DE"/>
+        </w:rPr>
+        <w:t xml:space="preserve"> (Übereinstimmung mit dem Vorschlag von </w:t>
+      </w:r>
+      <w:r>
+        <w:rPr>
+          <w:lang w:val="de-DE"/>
+        </w:rPr>
+        <w:t>WEBENCH® System Power Architect</w:t>
+      </w:r>
+      <w:r>
+        <w:rPr>
+          <w:lang w:val="de-DE"/>
+        </w:rPr>
+        <w:t>)</w:t>
+      </w:r>
+    </w:p>
+    <w:p>
+      <w:pPr>
+        <w:rPr>
+          <w:lang w:val="de-DE"/>
+        </w:rPr>
+      </w:pPr>
+      <w:r>
+        <w:rPr>
+          <w:lang w:val="de-DE"/>
+        </w:rPr>
+        <w:t>2 Verschiedene Spannungsregler auf den Platinen verbaut  -&gt; KANN nicht funktionieren</w:t>
+      </w:r>
+    </w:p>
+    <w:p>
+      <w:pPr>
+        <w:rPr>
+          <w:lang w:val="de-DE"/>
+        </w:rPr>
+      </w:pPr>
+      <w:r>
+        <w:rPr>
+          <w:lang w:val="de-DE"/>
+        </w:rPr>
+        <w:t>MOSFET alternativen suchen</w:t>
+      </w:r>
+    </w:p>
+    <w:p>
+      <w:pPr>
+        <w:rPr>
+          <w:lang w:val="de-DE"/>
+        </w:rPr>
+      </w:pPr>
+      <w:r>
+        <w:rPr>
+          <w:lang w:val="de-DE"/>
+        </w:rPr>
+        <w:t>kein SMD sondern normale DIP Bauteile damit man auf Steckbret</w:t>
+      </w:r>
+      <w:r>
+        <w:rPr>
+          <w:lang w:val="de-DE"/>
+        </w:rPr>
+        <w:t>t testen kann -&gt; bessere Fehler</w:t>
+      </w:r>
       <w:bookmarkStart w:id="0" w:name="_GoBack"/>
       <w:bookmarkEnd w:id="0"/>
+      <w:r>
+        <w:rPr>
+          <w:lang w:val="de-DE"/>
+        </w:rPr>
+        <w:t>s</w:t>
+      </w:r>
+      <w:r>
+        <w:rPr>
+          <w:lang w:val="de-DE"/>
+        </w:rPr>
+        <w:t>uche möglich</w:t>
+      </w:r>
+    </w:p>
+    <w:p>
+      <w:pPr>
+        <w:rPr>
+          <w:lang w:val="de-DE"/>
+        </w:rPr>
+      </w:pPr>
     </w:p>
     <w:p>
       <w:pPr>
@@ -100,6 +208,13 @@
           <w:rStyle w:val="berschrift3Zchn"/>
           <w:lang w:val="de-DE"/>
         </w:rPr>
+        <w:t xml:space="preserve">Sonstige </w:t>
+      </w:r>
+      <w:r>
+        <w:rPr>
+          <w:rStyle w:val="berschrift3Zchn"/>
+          <w:lang w:val="de-DE"/>
+        </w:rPr>
         <w:t>Notizen</w:t>
       </w:r>
       <w:r>
@@ -112,6 +227,9 @@
     <w:p>
       <w:r>
         <w:t>WEBENCH® System Power Architect</w:t>
+      </w:r>
+      <w:r>
+        <w:t xml:space="preserve"> Account</w:t>
       </w:r>
     </w:p>
     <w:p>
@@ -122,10 +240,74 @@
           <w:numId w:val="1"/>
         </w:numPr>
       </w:pPr>
-      <w:r>
-        <w:t>https://www.ti.com/lsds/ti/analog/webench/system-power-architect.page</w:t>
-      </w:r>
-    </w:p>
+      <w:hyperlink r:id="rId6" w:history="1">
+        <w:r>
+          <w:rPr>
+            <w:rStyle w:val="Hyperlink"/>
+          </w:rPr>
+          <w:t>https://www.ti.com/lsds/ti/analog/webench/system-power-architect.page</w:t>
+        </w:r>
+      </w:hyperlink>
+    </w:p>
+    <w:p>
+      <w:pPr>
+        <w:pStyle w:val="Listenabsatz"/>
+        <w:numPr>
+          <w:ilvl w:val="0"/>
+          <w:numId w:val="1"/>
+        </w:numPr>
+        <w:rPr>
+          <w:lang w:val="de-DE"/>
+        </w:rPr>
+      </w:pPr>
+      <w:r>
+        <w:rPr>
+          <w:lang w:val="de-DE"/>
+        </w:rPr>
+        <w:t xml:space="preserve">Username: </w:t>
+      </w:r>
+      <w:r>
+        <w:rPr>
+          <w:lang w:val="de-DE"/>
+        </w:rPr>
+        <w:t>„</w:t>
+      </w:r>
+      <w:hyperlink r:id="rId7" w:history="1">
+        <w:r>
+          <w:rPr>
+            <w:rStyle w:val="Hyperlink"/>
+            <w:lang w:val="de-DE"/>
+          </w:rPr>
+          <w:t>goller@mail.hs-ulm.de</w:t>
+        </w:r>
+      </w:hyperlink>
+      <w:r>
+        <w:rPr>
+          <w:lang w:val="de-DE"/>
+        </w:rPr>
+        <w:t>”</w:t>
+      </w:r>
+    </w:p>
+    <w:p>
+      <w:pPr>
+        <w:pStyle w:val="Listenabsatz"/>
+        <w:numPr>
+          <w:ilvl w:val="0"/>
+          <w:numId w:val="1"/>
+        </w:numPr>
+      </w:pPr>
+      <w:r>
+        <w:t>Passwort: “</w:t>
+      </w:r>
+      <w:r>
+        <w:t>xc</w:t>
+      </w:r>
+      <w:r>
+        <w:t>opter”</w:t>
+      </w:r>
+    </w:p>
+    <w:p/>
+    <w:p/>
     <w:sectPr>
       <w:pgSz w:w="11906" w:h="16838"/>
       <w:pgMar w:top="1417" w:right="1417" w:bottom="1134" w:left="1417" w:header="708" w:footer="708" w:gutter="0"/>
@@ -610,6 +792,17 @@
       <w:contextualSpacing/>
     </w:pPr>
   </w:style>
+  <w:style w:type="character" w:styleId="Hyperlink">
+    <w:name w:val="Hyperlink"/>
+    <w:basedOn w:val="Absatz-Standardschriftart"/>
+    <w:uiPriority w:val="99"/>
+    <w:unhideWhenUsed/>
+    <w:rsid w:val="00785C0A"/>
+    <w:rPr>
+      <w:color w:val="0000FF" w:themeColor="hyperlink"/>
+      <w:u w:val="single"/>
+    </w:rPr>
+  </w:style>
 </w:styles>
 </file>
 
@@ -966,6 +1159,17 @@
       <w:ind w:left="720"/>
       <w:contextualSpacing/>
     </w:pPr>
+  </w:style>
+  <w:style w:type="character" w:styleId="Hyperlink">
+    <w:name w:val="Hyperlink"/>
+    <w:basedOn w:val="Absatz-Standardschriftart"/>
+    <w:uiPriority w:val="99"/>
+    <w:unhideWhenUsed/>
+    <w:rsid w:val="00785C0A"/>
+    <w:rPr>
+      <w:color w:val="0000FF" w:themeColor="hyperlink"/>
+      <w:u w:val="single"/>
+    </w:rPr>
   </w:style>
 </w:styles>
 </file>

</xml_diff>

<commit_message>
schaltungs screenshots, folder structure changned
</commit_message>
<xml_diff>
--- a/Sprint_1/Stabile_Stromversorgung/X-COP-3_Doku.docx
+++ b/Sprint_1/Stabile_Stromversorgung/X-COP-3_Doku.docx
@@ -26,6 +26,27 @@
     </w:p>
     <w:p>
       <w:pPr>
+        <w:pStyle w:val="berschrift1"/>
+        <w:rPr>
+          <w:lang w:val="de-DE"/>
+        </w:rPr>
+      </w:pPr>
+      <w:r>
+        <w:rPr>
+          <w:lang w:val="de-DE"/>
+        </w:rPr>
+        <w:t>Schaltplan besorgen</w:t>
+      </w:r>
+    </w:p>
+    <w:p>
+      <w:pPr>
+        <w:rPr>
+          <w:lang w:val="de-DE"/>
+        </w:rPr>
+      </w:pPr>
+    </w:p>
+    <w:p>
+      <w:pPr>
         <w:pStyle w:val="berschrift3"/>
         <w:rPr>
           <w:lang w:val="de-DE"/>
@@ -35,27 +56,6 @@
         <w:rPr>
           <w:lang w:val="de-DE"/>
         </w:rPr>
-        <w:t>Schaltplan besorgen</w:t>
-      </w:r>
-    </w:p>
-    <w:p>
-      <w:pPr>
-        <w:rPr>
-          <w:lang w:val="de-DE"/>
-        </w:rPr>
-      </w:pPr>
-    </w:p>
-    <w:p>
-      <w:pPr>
-        <w:pStyle w:val="berschrift3"/>
-        <w:rPr>
-          <w:lang w:val="de-DE"/>
-        </w:rPr>
-      </w:pPr>
-      <w:r>
-        <w:rPr>
-          <w:lang w:val="de-DE"/>
-        </w:rPr>
         <w:t>Verbesserungsvorschläge</w:t>
       </w:r>
     </w:p>
@@ -74,14 +74,7 @@
     </w:p>
     <w:p>
       <w:pPr>
-        <w:rPr>
-          <w:lang w:val="de-DE"/>
-        </w:rPr>
-      </w:pPr>
-    </w:p>
-    <w:p>
-      <w:pPr>
-        <w:pStyle w:val="berschrift3"/>
+        <w:pStyle w:val="berschrift1"/>
         <w:rPr>
           <w:lang w:val="de-DE"/>
         </w:rPr>
@@ -102,6 +95,11 @@
     </w:p>
     <w:p>
       <w:pPr>
+        <w:pStyle w:val="Listenabsatz"/>
+        <w:numPr>
+          <w:ilvl w:val="0"/>
+          <w:numId w:val="2"/>
+        </w:numPr>
         <w:rPr>
           <w:lang w:val="de-DE"/>
         </w:rPr>
@@ -116,23 +114,16 @@
         <w:rPr>
           <w:lang w:val="de-DE"/>
         </w:rPr>
-        <w:t xml:space="preserve"> (Übereinstimmung mit dem Vorschlag von </w:t>
-      </w:r>
-      <w:r>
-        <w:rPr>
-          <w:lang w:val="de-DE"/>
-        </w:rPr>
-        <w:t>WEBENCH® System Power Architect</w:t>
-      </w:r>
-      <w:r>
-        <w:rPr>
-          <w:lang w:val="de-DE"/>
-        </w:rPr>
-        <w:t>)</w:t>
-      </w:r>
-    </w:p>
-    <w:p>
-      <w:pPr>
+        <w:t xml:space="preserve"> (Übereinstimmung mit dem Vorschlag von WEBENCH® System Power Architect)</w:t>
+      </w:r>
+    </w:p>
+    <w:p>
+      <w:pPr>
+        <w:pStyle w:val="Listenabsatz"/>
+        <w:numPr>
+          <w:ilvl w:val="0"/>
+          <w:numId w:val="2"/>
+        </w:numPr>
         <w:rPr>
           <w:lang w:val="de-DE"/>
         </w:rPr>
@@ -146,6 +137,11 @@
     </w:p>
     <w:p>
       <w:pPr>
+        <w:pStyle w:val="Listenabsatz"/>
+        <w:numPr>
+          <w:ilvl w:val="0"/>
+          <w:numId w:val="2"/>
+        </w:numPr>
         <w:rPr>
           <w:lang w:val="de-DE"/>
         </w:rPr>
@@ -156,9 +152,20 @@
         </w:rPr>
         <w:t>MOSFET alternativen suchen</w:t>
       </w:r>
-    </w:p>
-    <w:p>
-      <w:pPr>
+      <w:r>
+        <w:rPr>
+          <w:lang w:val="de-DE"/>
+        </w:rPr>
+        <w:t xml:space="preserve"> (?)</w:t>
+      </w:r>
+    </w:p>
+    <w:p>
+      <w:pPr>
+        <w:pStyle w:val="Listenabsatz"/>
+        <w:numPr>
+          <w:ilvl w:val="0"/>
+          <w:numId w:val="2"/>
+        </w:numPr>
         <w:rPr>
           <w:lang w:val="de-DE"/>
         </w:rPr>
@@ -173,15 +180,7 @@
         <w:rPr>
           <w:lang w:val="de-DE"/>
         </w:rPr>
-        <w:t>t testen kann -&gt; bessere Fehler</w:t>
-      </w:r>
-      <w:bookmarkStart w:id="0" w:name="_GoBack"/>
-      <w:bookmarkEnd w:id="0"/>
-      <w:r>
-        <w:rPr>
-          <w:lang w:val="de-DE"/>
-        </w:rPr>
-        <w:t>s</w:t>
+        <w:t>t testen kann -&gt; bessere Fehlers</w:t>
       </w:r>
       <w:r>
         <w:rPr>
@@ -198,29 +197,13 @@
       </w:pPr>
     </w:p>
     <w:p>
-      <w:pPr>
-        <w:rPr>
-          <w:lang w:val="de-DE"/>
-        </w:rPr>
-      </w:pPr>
       <w:r>
         <w:rPr>
           <w:rStyle w:val="berschrift3Zchn"/>
-          <w:lang w:val="de-DE"/>
-        </w:rPr>
-        <w:t xml:space="preserve">Sonstige </w:t>
-      </w:r>
-      <w:r>
-        <w:rPr>
-          <w:rStyle w:val="berschrift3Zchn"/>
-          <w:lang w:val="de-DE"/>
         </w:rPr>
         <w:t>Notizen</w:t>
       </w:r>
       <w:r>
-        <w:rPr>
-          <w:lang w:val="de-DE"/>
-        </w:rPr>
         <w:t>:</w:t>
       </w:r>
     </w:p>
@@ -245,7 +228,19 @@
           <w:rPr>
             <w:rStyle w:val="Hyperlink"/>
           </w:rPr>
-          <w:t>https://www.ti.com/lsds/ti/analog/webench/system-power-architect.page</w:t>
+          <w:t>https://www.ti.com/lsds/ti/analog/webench/system-power-archite</w:t>
+        </w:r>
+        <w:r>
+          <w:rPr>
+            <w:rStyle w:val="Hyperlink"/>
+          </w:rPr>
+          <w:t>c</w:t>
+        </w:r>
+        <w:r>
+          <w:rPr>
+            <w:rStyle w:val="Hyperlink"/>
+          </w:rPr>
+          <w:t>t.page</w:t>
         </w:r>
       </w:hyperlink>
     </w:p>
@@ -306,8 +301,114 @@
         <w:t>opter”</w:t>
       </w:r>
     </w:p>
-    <w:p/>
-    <w:p/>
+    <w:p>
+      <w:pPr>
+        <w:rPr>
+          <w:lang w:val="de-DE"/>
+        </w:rPr>
+      </w:pPr>
+      <w:r>
+        <w:rPr>
+          <w:lang w:val="de-DE"/>
+        </w:rPr>
+        <w:t>Strom und Spannungsangaben im System Power Architect Tool:</w:t>
+      </w:r>
+    </w:p>
+    <w:p>
+      <w:pPr>
+        <w:pStyle w:val="Listenabsatz"/>
+        <w:numPr>
+          <w:ilvl w:val="0"/>
+          <w:numId w:val="1"/>
+        </w:numPr>
+        <w:rPr>
+          <w:lang w:val="de-DE"/>
+        </w:rPr>
+      </w:pPr>
+      <w:r>
+        <w:rPr>
+          <w:lang w:val="de-DE"/>
+        </w:rPr>
+        <w:t>Vin Range 13-2</w:t>
+      </w:r>
+      <w:r>
+        <w:rPr>
+          <w:lang w:val="de-DE"/>
+        </w:rPr>
+        <w:t>5</w:t>
+      </w:r>
+      <w:r>
+        <w:rPr>
+          <w:lang w:val="de-DE"/>
+        </w:rPr>
+        <w:t xml:space="preserve"> V</w:t>
+      </w:r>
+      <w:r>
+        <w:rPr>
+          <w:lang w:val="de-DE"/>
+        </w:rPr>
+        <w:t xml:space="preserve"> bzw. auf Steckbrett 13-22 V</w:t>
+      </w:r>
+      <w:r>
+        <w:rPr>
+          <w:lang w:val="de-DE"/>
+        </w:rPr>
+        <w:t xml:space="preserve"> (eig . sind 22V zu wenig da Akku mehr kann -&gt; Fehler, der aber dann auf der richtigen Platine behoben wird (nur Spule muss geändert werden)</w:t>
+      </w:r>
+      <w:bookmarkStart w:id="0" w:name="_GoBack"/>
+      <w:bookmarkEnd w:id="0"/>
+    </w:p>
+    <w:p>
+      <w:pPr>
+        <w:pStyle w:val="Listenabsatz"/>
+        <w:numPr>
+          <w:ilvl w:val="0"/>
+          <w:numId w:val="1"/>
+        </w:numPr>
+        <w:rPr>
+          <w:lang w:val="de-DE"/>
+        </w:rPr>
+      </w:pPr>
+      <w:r>
+        <w:rPr>
+          <w:lang w:val="de-DE"/>
+        </w:rPr>
+        <w:t>Vout 12V</w:t>
+      </w:r>
+    </w:p>
+    <w:p>
+      <w:pPr>
+        <w:pStyle w:val="Listenabsatz"/>
+        <w:numPr>
+          <w:ilvl w:val="0"/>
+          <w:numId w:val="1"/>
+        </w:numPr>
+        <w:rPr>
+          <w:lang w:val="de-DE"/>
+        </w:rPr>
+      </w:pPr>
+      <w:r>
+        <w:rPr>
+          <w:lang w:val="de-DE"/>
+        </w:rPr>
+        <w:t>Iout 5A</w:t>
+      </w:r>
+    </w:p>
+    <w:p>
+      <w:pPr>
+        <w:ind w:left="360"/>
+        <w:rPr>
+          <w:lang w:val="de-DE"/>
+        </w:rPr>
+      </w:pPr>
+    </w:p>
+    <w:p>
+      <w:pPr>
+        <w:rPr>
+          <w:lang w:val="de-DE"/>
+        </w:rPr>
+      </w:pPr>
+    </w:p>
     <w:sectPr>
       <w:pgSz w:w="11906" w:h="16838"/>
       <w:pgMar w:top="1417" w:right="1417" w:bottom="1134" w:left="1417" w:header="708" w:footer="708" w:gutter="0"/>
@@ -432,8 +533,123 @@
       </w:rPr>
     </w:lvl>
   </w:abstractNum>
+  <w:abstractNum w:abstractNumId="1">
+    <w:nsid w:val="7C356393"/>
+    <w:multiLevelType w:val="hybridMultilevel"/>
+    <w:tmpl w:val="C69A853A"/>
+    <w:lvl w:ilvl="0" w:tplc="736A0358">
+      <w:numFmt w:val="bullet"/>
+      <w:lvlText w:val=""/>
+      <w:lvlJc w:val="left"/>
+      <w:pPr>
+        <w:ind w:left="720" w:hanging="360"/>
+      </w:pPr>
+      <w:rPr>
+        <w:rFonts w:ascii="Symbol" w:eastAsiaTheme="minorHAnsi" w:hAnsi="Symbol" w:cstheme="minorBidi" w:hint="default"/>
+      </w:rPr>
+    </w:lvl>
+    <w:lvl w:ilvl="1" w:tplc="04070003" w:tentative="1">
+      <w:start w:val="1"/>
+      <w:numFmt w:val="bullet"/>
+      <w:lvlText w:val="o"/>
+      <w:lvlJc w:val="left"/>
+      <w:pPr>
+        <w:ind w:left="1440" w:hanging="360"/>
+      </w:pPr>
+      <w:rPr>
+        <w:rFonts w:ascii="Courier New" w:hAnsi="Courier New" w:cs="Courier New" w:hint="default"/>
+      </w:rPr>
+    </w:lvl>
+    <w:lvl w:ilvl="2" w:tplc="04070005" w:tentative="1">
+      <w:start w:val="1"/>
+      <w:numFmt w:val="bullet"/>
+      <w:lvlText w:val=""/>
+      <w:lvlJc w:val="left"/>
+      <w:pPr>
+        <w:ind w:left="2160" w:hanging="360"/>
+      </w:pPr>
+      <w:rPr>
+        <w:rFonts w:ascii="Wingdings" w:hAnsi="Wingdings" w:hint="default"/>
+      </w:rPr>
+    </w:lvl>
+    <w:lvl w:ilvl="3" w:tplc="04070001" w:tentative="1">
+      <w:start w:val="1"/>
+      <w:numFmt w:val="bullet"/>
+      <w:lvlText w:val=""/>
+      <w:lvlJc w:val="left"/>
+      <w:pPr>
+        <w:ind w:left="2880" w:hanging="360"/>
+      </w:pPr>
+      <w:rPr>
+        <w:rFonts w:ascii="Symbol" w:hAnsi="Symbol" w:hint="default"/>
+      </w:rPr>
+    </w:lvl>
+    <w:lvl w:ilvl="4" w:tplc="04070003" w:tentative="1">
+      <w:start w:val="1"/>
+      <w:numFmt w:val="bullet"/>
+      <w:lvlText w:val="o"/>
+      <w:lvlJc w:val="left"/>
+      <w:pPr>
+        <w:ind w:left="3600" w:hanging="360"/>
+      </w:pPr>
+      <w:rPr>
+        <w:rFonts w:ascii="Courier New" w:hAnsi="Courier New" w:cs="Courier New" w:hint="default"/>
+      </w:rPr>
+    </w:lvl>
+    <w:lvl w:ilvl="5" w:tplc="04070005" w:tentative="1">
+      <w:start w:val="1"/>
+      <w:numFmt w:val="bullet"/>
+      <w:lvlText w:val=""/>
+      <w:lvlJc w:val="left"/>
+      <w:pPr>
+        <w:ind w:left="4320" w:hanging="360"/>
+      </w:pPr>
+      <w:rPr>
+        <w:rFonts w:ascii="Wingdings" w:hAnsi="Wingdings" w:hint="default"/>
+      </w:rPr>
+    </w:lvl>
+    <w:lvl w:ilvl="6" w:tplc="04070001" w:tentative="1">
+      <w:start w:val="1"/>
+      <w:numFmt w:val="bullet"/>
+      <w:lvlText w:val=""/>
+      <w:lvlJc w:val="left"/>
+      <w:pPr>
+        <w:ind w:left="5040" w:hanging="360"/>
+      </w:pPr>
+      <w:rPr>
+        <w:rFonts w:ascii="Symbol" w:hAnsi="Symbol" w:hint="default"/>
+      </w:rPr>
+    </w:lvl>
+    <w:lvl w:ilvl="7" w:tplc="04070003" w:tentative="1">
+      <w:start w:val="1"/>
+      <w:numFmt w:val="bullet"/>
+      <w:lvlText w:val="o"/>
+      <w:lvlJc w:val="left"/>
+      <w:pPr>
+        <w:ind w:left="5760" w:hanging="360"/>
+      </w:pPr>
+      <w:rPr>
+        <w:rFonts w:ascii="Courier New" w:hAnsi="Courier New" w:cs="Courier New" w:hint="default"/>
+      </w:rPr>
+    </w:lvl>
+    <w:lvl w:ilvl="8" w:tplc="04070005" w:tentative="1">
+      <w:start w:val="1"/>
+      <w:numFmt w:val="bullet"/>
+      <w:lvlText w:val=""/>
+      <w:lvlJc w:val="left"/>
+      <w:pPr>
+        <w:ind w:left="6480" w:hanging="360"/>
+      </w:pPr>
+      <w:rPr>
+        <w:rFonts w:ascii="Wingdings" w:hAnsi="Wingdings" w:hint="default"/>
+      </w:rPr>
+    </w:lvl>
+  </w:abstractNum>
   <w:num w:numId="1">
     <w:abstractNumId w:val="0"/>
+  </w:num>
+  <w:num w:numId="2">
+    <w:abstractNumId w:val="1"/>
   </w:num>
 </w:numbering>
 </file>
@@ -803,6 +1019,18 @@
       <w:u w:val="single"/>
     </w:rPr>
   </w:style>
+  <w:style w:type="character" w:styleId="BesuchterHyperlink">
+    <w:name w:val="FollowedHyperlink"/>
+    <w:basedOn w:val="Absatz-Standardschriftart"/>
+    <w:uiPriority w:val="99"/>
+    <w:semiHidden/>
+    <w:unhideWhenUsed/>
+    <w:rsid w:val="00490427"/>
+    <w:rPr>
+      <w:color w:val="800080" w:themeColor="followedHyperlink"/>
+      <w:u w:val="single"/>
+    </w:rPr>
+  </w:style>
 </w:styles>
 </file>
 
@@ -1168,6 +1396,18 @@
     <w:rsid w:val="00785C0A"/>
     <w:rPr>
       <w:color w:val="0000FF" w:themeColor="hyperlink"/>
+      <w:u w:val="single"/>
+    </w:rPr>
+  </w:style>
+  <w:style w:type="character" w:styleId="BesuchterHyperlink">
+    <w:name w:val="FollowedHyperlink"/>
+    <w:basedOn w:val="Absatz-Standardschriftart"/>
+    <w:uiPriority w:val="99"/>
+    <w:semiHidden/>
+    <w:unhideWhenUsed/>
+    <w:rsid w:val="00490427"/>
+    <w:rPr>
+      <w:color w:val="800080" w:themeColor="followedHyperlink"/>
       <w:u w:val="single"/>
     </w:rPr>
   </w:style>

</xml_diff>